<commit_message>
Update Introduction to Game Design 2.docx
</commit_message>
<xml_diff>
--- a/Introduction to Game Design 2.docx
+++ b/Introduction to Game Design 2.docx
@@ -3,7 +3,156 @@
 <w:document xmlns:wpc="http://schemas.microsoft.com/office/word/2010/wordprocessingCanvas" xmlns:cx="http://schemas.microsoft.com/office/drawing/2014/chartex" xmlns:cx1="http://schemas.microsoft.com/office/drawing/2015/9/8/chartex" xmlns:cx2="http://schemas.microsoft.com/office/drawing/2015/10/21/chartex" xmlns:cx3="http://schemas.microsoft.com/office/drawing/2016/5/9/chartex" xmlns:cx4="http://schemas.microsoft.com/office/drawing/2016/5/10/chartex" xmlns:cx5="http://schemas.microsoft.com/office/drawing/2016/5/11/chartex" xmlns:cx6="http://schemas.microsoft.com/office/drawing/2016/5/12/chartex" xmlns:cx7="http://schemas.microsoft.com/office/drawing/2016/5/13/chartex" xmlns:cx8="http://schemas.microsoft.com/office/drawing/2016/5/14/chartex" xmlns:mc="http://schemas.openxmlformats.org/markup-compatibility/2006" xmlns:aink="http://schemas.microsoft.com/office/drawing/2016/ink" xmlns:am3d="http://schemas.microsoft.com/office/drawing/2017/model3d" xmlns:o="urn:schemas-microsoft-com:office:office" xmlns:r="http://schemas.openxmlformats.org/officeDocument/2006/relationships" xmlns:m="http://schemas.openxmlformats.org/officeDocument/2006/math" xmlns:v="urn:schemas-microsoft-com:vml" xmlns:wp14="http://schemas.microsoft.com/office/word/2010/wordprocessingDrawing" xmlns:wp="http://schemas.openxmlformats.org/drawingml/2006/wordprocessingDrawing" xmlns:w10="urn:schemas-microsoft-com:office:word" xmlns:w="http://schemas.openxmlformats.org/wordprocessingml/2006/main" xmlns:w14="http://schemas.microsoft.com/office/word/2010/wordml" xmlns:w15="http://schemas.microsoft.com/office/word/2012/wordml" xmlns:w16cid="http://schemas.microsoft.com/office/word/2016/wordml/cid" xmlns:w16se="http://schemas.microsoft.com/office/word/2015/wordml/symex" xmlns:wpg="http://schemas.microsoft.com/office/word/2010/wordprocessingGroup" xmlns:wpi="http://schemas.microsoft.com/office/word/2010/wordprocessingInk" xmlns:wne="http://schemas.microsoft.com/office/word/2006/wordml" xmlns:wps="http://schemas.microsoft.com/office/word/2010/wordprocessingShape" mc:Ignorable="w14 w15 w16se w16cid wp14">
   <w:body>
     <w:p>
+      <w:pPr>
+        <w:pStyle w:val="Heading2"/>
+      </w:pPr>
+      <w:r>
+        <w:rPr>
+          <w:rFonts w:hint="eastAsia"/>
+        </w:rPr>
+        <w:t>3D</w:t>
+      </w:r>
+      <w:r>
+        <w:t xml:space="preserve"> </w:t>
+      </w:r>
+      <w:r>
+        <w:rPr>
+          <w:rFonts w:hint="eastAsia"/>
+        </w:rPr>
+        <w:t>Display</w:t>
+      </w:r>
+    </w:p>
+    <w:p>
+      <w:pPr>
+        <w:rPr>
+          <w:noProof/>
+        </w:rPr>
+      </w:pPr>
+    </w:p>
+    <w:p>
+      <w:r>
+        <w:rPr>
+          <w:noProof/>
+        </w:rPr>
+        <w:drawing>
+          <wp:inline distT="0" distB="0" distL="0" distR="0" wp14:anchorId="2D0B3D4F" wp14:editId="2D380109">
+            <wp:extent cx="5612982" cy="2688609"/>
+            <wp:effectExtent l="0" t="0" r="0" b="0"/>
+            <wp:docPr id="1" name="Picture 1"/>
+            <wp:cNvGraphicFramePr>
+              <a:graphicFrameLocks xmlns:a="http://schemas.openxmlformats.org/drawingml/2006/main" noChangeAspect="1"/>
+            </wp:cNvGraphicFramePr>
+            <a:graphic xmlns:a="http://schemas.openxmlformats.org/drawingml/2006/main">
+              <a:graphicData uri="http://schemas.openxmlformats.org/drawingml/2006/picture">
+                <pic:pic xmlns:pic="http://schemas.openxmlformats.org/drawingml/2006/picture">
+                  <pic:nvPicPr>
+                    <pic:cNvPr id="1" name=""/>
+                    <pic:cNvPicPr/>
+                  </pic:nvPicPr>
+                  <pic:blipFill rotWithShape="1">
+                    <a:blip r:embed="rId5"/>
+                    <a:srcRect l="38812" t="28975" r="12020" b="29154"/>
+                    <a:stretch/>
+                  </pic:blipFill>
+                  <pic:spPr bwMode="auto">
+                    <a:xfrm>
+                      <a:off x="0" y="0"/>
+                      <a:ext cx="5648143" cy="2705451"/>
+                    </a:xfrm>
+                    <a:prstGeom prst="rect">
+                      <a:avLst/>
+                    </a:prstGeom>
+                    <a:ln>
+                      <a:noFill/>
+                    </a:ln>
+                    <a:extLst>
+                      <a:ext uri="{53640926-AAD7-44D8-BBD7-CCE9431645EC}">
+                        <a14:shadowObscured xmlns:a14="http://schemas.microsoft.com/office/drawing/2010/main"/>
+                      </a:ext>
+                    </a:extLst>
+                  </pic:spPr>
+                </pic:pic>
+              </a:graphicData>
+            </a:graphic>
+          </wp:inline>
+        </w:drawing>
+      </w:r>
+    </w:p>
+    <w:p>
+      <w:pPr>
+        <w:pStyle w:val="Heading3"/>
+      </w:pPr>
+      <w:r>
+        <w:rPr>
+          <w:rFonts w:hint="eastAsia"/>
+        </w:rPr>
+        <w:t>Quater</w:t>
+      </w:r>
+      <w:r>
+        <w:t>nion</w:t>
+      </w:r>
+    </w:p>
+    <w:p>
+      <w:pPr>
+        <w:rPr>
+          <w:noProof/>
+        </w:rPr>
+      </w:pPr>
+    </w:p>
+    <w:p>
+      <w:pPr>
+        <w:rPr>
+          <w:rFonts w:hint="eastAsia"/>
+        </w:rPr>
+      </w:pPr>
       <w:bookmarkStart w:id="0" w:name="_GoBack"/>
+      <w:r>
+        <w:rPr>
+          <w:noProof/>
+        </w:rPr>
+        <w:drawing>
+          <wp:inline distT="0" distB="0" distL="0" distR="0" wp14:anchorId="483018C0" wp14:editId="65D1A292">
+            <wp:extent cx="5569640" cy="2613546"/>
+            <wp:effectExtent l="0" t="0" r="0" b="0"/>
+            <wp:docPr id="2" name="Picture 2"/>
+            <wp:cNvGraphicFramePr>
+              <a:graphicFrameLocks xmlns:a="http://schemas.openxmlformats.org/drawingml/2006/main" noChangeAspect="1"/>
+            </wp:cNvGraphicFramePr>
+            <a:graphic xmlns:a="http://schemas.openxmlformats.org/drawingml/2006/main">
+              <a:graphicData uri="http://schemas.openxmlformats.org/drawingml/2006/picture">
+                <pic:pic xmlns:pic="http://schemas.openxmlformats.org/drawingml/2006/picture">
+                  <pic:nvPicPr>
+                    <pic:cNvPr id="1" name=""/>
+                    <pic:cNvPicPr/>
+                  </pic:nvPicPr>
+                  <pic:blipFill rotWithShape="1">
+                    <a:blip r:embed="rId6"/>
+                    <a:srcRect l="35708" t="27372" r="7491" b="25242"/>
+                    <a:stretch/>
+                  </pic:blipFill>
+                  <pic:spPr bwMode="auto">
+                    <a:xfrm>
+                      <a:off x="0" y="0"/>
+                      <a:ext cx="5585311" cy="2620899"/>
+                    </a:xfrm>
+                    <a:prstGeom prst="rect">
+                      <a:avLst/>
+                    </a:prstGeom>
+                    <a:ln>
+                      <a:noFill/>
+                    </a:ln>
+                    <a:extLst>
+                      <a:ext uri="{53640926-AAD7-44D8-BBD7-CCE9431645EC}">
+                        <a14:shadowObscured xmlns:a14="http://schemas.microsoft.com/office/drawing/2010/main"/>
+                      </a:ext>
+                    </a:extLst>
+                  </pic:spPr>
+                </pic:pic>
+              </a:graphicData>
+            </a:graphic>
+          </wp:inline>
+        </w:drawing>
+      </w:r>
       <w:bookmarkEnd w:id="0"/>
     </w:p>
     <w:sectPr>

</xml_diff>